<commit_message>
update appendix and table formatting, adding hyperlinks, change to officedown format
</commit_message>
<xml_diff>
--- a/templates/reference-doc.docx
+++ b/templates/reference-doc.docx
@@ -4,7 +4,7 @@
   <w:body>
     <w:p>
       <w:pPr>
-        <w:pStyle w:val="BodyText"/>
+        <w:pStyle w:val="Heading1"/>
       </w:pPr>
     </w:p>
     <w:sectPr>
@@ -836,9 +836,10 @@
   <w:style w:type="paragraph" w:default="1" w:styleId="Normal">
     <w:name w:val="Normal"/>
     <w:qFormat/>
-    <w:rsid w:val="009B6483"/>
+    <w:rsid w:val="00622235"/>
     <w:rPr>
       <w:rFonts w:ascii="Calibri" w:hAnsi="Calibri"/>
+      <w:sz w:val="22"/>
     </w:rPr>
   </w:style>
   <w:style w:type="paragraph" w:styleId="Heading1">
@@ -867,7 +868,6 @@
     <w:next w:val="Normal"/>
     <w:link w:val="Heading2Char"/>
     <w:uiPriority w:val="9"/>
-    <w:semiHidden/>
     <w:unhideWhenUsed/>
     <w:qFormat/>
     <w:rsid w:val="009B6483"/>
@@ -1114,7 +1114,6 @@
     <w:basedOn w:val="DefaultParagraphFont"/>
     <w:link w:val="Heading2"/>
     <w:uiPriority w:val="9"/>
-    <w:semiHidden/>
     <w:rsid w:val="009B6483"/>
     <w:rPr>
       <w:rFonts w:ascii="Cambria" w:eastAsiaTheme="majorEastAsia" w:hAnsi="Cambria" w:cstheme="majorBidi"/>

</xml_diff>